<commit_message>
blackbox_test_07-b759a30: Test that the selected Pomodoro setting option updates Pomodoro timer, Test that the help dialog opens and displays correctly
</commit_message>
<xml_diff>
--- a/Tests/Test_06-b759a30/blackbox_test_07-b759a30.docx
+++ b/Tests/Test_06-b759a30/blackbox_test_07-b759a30.docx
@@ -65,10 +65,28 @@
         <w:t xml:space="preserve">                                                                               </w:t>
       </w:r>
       <w:r>
-        <w:t xml:space="preserve">                                       </w:t>
+        <w:t xml:space="preserve">                                    </w:t>
+      </w:r>
+      <w:r>
+        <w:t xml:space="preserve"> </w:t>
       </w:r>
       <w:r>
         <w:t>Date conducted: </w:t>
+      </w:r>
+      <w:r>
+        <w:t xml:space="preserve">Nov 30, 2024, </w:t>
+      </w:r>
+      <w:r>
+        <w:t>9</w:t>
+      </w:r>
+      <w:r>
+        <w:t>:</w:t>
+      </w:r>
+      <w:r>
+        <w:t>58</w:t>
+      </w:r>
+      <w:r>
+        <w:t xml:space="preserve"> PM</w:t>
       </w:r>
     </w:p>
     <w:p>
@@ -136,11 +154,11 @@
         <w:tblLook w:val="04A0" w:firstRow="1" w:lastRow="0" w:firstColumn="1" w:lastColumn="0" w:noHBand="0" w:noVBand="1"/>
       </w:tblPr>
       <w:tblGrid>
-        <w:gridCol w:w="4555"/>
-        <w:gridCol w:w="3499"/>
-        <w:gridCol w:w="1041"/>
-        <w:gridCol w:w="5896"/>
-        <w:gridCol w:w="1262"/>
+        <w:gridCol w:w="3210"/>
+        <w:gridCol w:w="2485"/>
+        <w:gridCol w:w="906"/>
+        <w:gridCol w:w="4581"/>
+        <w:gridCol w:w="5071"/>
         <w:gridCol w:w="1020"/>
       </w:tblGrid>
       <w:tr>
@@ -412,7 +430,13 @@
           </w:tcPr>
           <w:p>
             <w:r>
-              <w:t>Settings dialog opens with all UI components visible with proper layout of Pomodoro timer options.</w:t>
+              <w:t xml:space="preserve">Settings dialog opens with all </w:t>
+            </w:r>
+            <w:r>
+              <w:t>setting screen with UI</w:t>
+            </w:r>
+            <w:r>
+              <w:t xml:space="preserve"> components visible with proper layout of Pomodoro timer options.</w:t>
             </w:r>
           </w:p>
         </w:tc>
@@ -434,7 +458,11 @@
             <w:vAlign w:val="center"/>
             <w:hideMark/>
           </w:tcPr>
-          <w:p/>
+          <w:p>
+            <w:r>
+              <w:t>Pressing button opens settings screen with present UI components and proper layout with visible Pomodoro timer options</w:t>
+            </w:r>
+          </w:p>
         </w:tc>
         <w:tc>
           <w:tcPr>
@@ -454,7 +482,11 @@
             <w:vAlign w:val="bottom"/>
             <w:hideMark/>
           </w:tcPr>
-          <w:p/>
+          <w:p>
+            <w:r>
+              <w:t>Pass</w:t>
+            </w:r>
+          </w:p>
         </w:tc>
       </w:tr>
       <w:tr>
@@ -575,7 +607,11 @@
             <w:vAlign w:val="center"/>
             <w:hideMark/>
           </w:tcPr>
-          <w:p/>
+          <w:p>
+            <w:r>
+              <w:t>There is no change to the Pomodoro Timer in Dashboard after selecting Pomodoro Timer setting</w:t>
+            </w:r>
+          </w:p>
         </w:tc>
         <w:tc>
           <w:tcPr>
@@ -595,7 +631,11 @@
             <w:vAlign w:val="bottom"/>
             <w:hideMark/>
           </w:tcPr>
-          <w:p/>
+          <w:p>
+            <w:r>
+              <w:t>Fail</w:t>
+            </w:r>
+          </w:p>
         </w:tc>
       </w:tr>
       <w:tr>
@@ -716,7 +756,11 @@
             <w:vAlign w:val="center"/>
             <w:hideMark/>
           </w:tcPr>
-          <w:p/>
+          <w:p>
+            <w:r>
+              <w:t>About screen is visible but with unorganized layout (overlapping words on top of each other, paragraphs sticking out of its table)</w:t>
+            </w:r>
+          </w:p>
         </w:tc>
         <w:tc>
           <w:tcPr>
@@ -736,12 +780,16 @@
             <w:vAlign w:val="bottom"/>
             <w:hideMark/>
           </w:tcPr>
-          <w:p/>
+          <w:p>
+            <w:r>
+              <w:t>Fail</w:t>
+            </w:r>
+          </w:p>
         </w:tc>
       </w:tr>
       <w:tr>
         <w:trPr>
-          <w:trHeight w:val="444"/>
+          <w:trHeight w:val="716"/>
         </w:trPr>
         <w:tc>
           <w:tcPr>
@@ -857,7 +905,11 @@
             <w:vAlign w:val="center"/>
             <w:hideMark/>
           </w:tcPr>
-          <w:p/>
+          <w:p>
+            <w:r>
+              <w:t>Pressing logout button successfully exits Dashboard and returns to the login screen</w:t>
+            </w:r>
+          </w:p>
         </w:tc>
         <w:tc>
           <w:tcPr>
@@ -877,7 +929,11 @@
             <w:vAlign w:val="bottom"/>
             <w:hideMark/>
           </w:tcPr>
-          <w:p/>
+          <w:p>
+            <w:r>
+              <w:t>Pass</w:t>
+            </w:r>
+          </w:p>
         </w:tc>
       </w:tr>
     </w:tbl>
@@ -1296,6 +1352,7 @@
   <w:style w:type="character" w:default="1" w:styleId="DefaultParagraphFont">
     <w:name w:val="Default Paragraph Font"/>
     <w:uiPriority w:val="1"/>
+    <w:semiHidden/>
     <w:unhideWhenUsed/>
   </w:style>
   <w:style w:type="table" w:default="1" w:styleId="TableNormal">

</xml_diff>